<commit_message>
complete Github document version 1
</commit_message>
<xml_diff>
--- a/开发环境/Github环境搭建与使用.docx
+++ b/开发环境/Github环境搭建与使用.docx
@@ -7,31 +7,20 @@
         <w:jc w:val="center"/>
         <w:outlineLvl w:val="0"/>
         <w:rPr>
+          <w:rFonts w:ascii="微软雅黑" w:eastAsia="微软雅黑" w:hAnsi="微软雅黑"/>
+          <w:b/>
+          <w:sz w:val="44"/>
+          <w:szCs w:val="44"/>
+        </w:rPr>
+      </w:pPr>
+      <w:r>
+        <w:rPr>
           <w:rFonts w:ascii="微软雅黑" w:eastAsia="微软雅黑" w:hAnsi="微软雅黑" w:hint="eastAsia"/>
           <w:b/>
           <w:sz w:val="44"/>
           <w:szCs w:val="44"/>
         </w:rPr>
-      </w:pPr>
-      <w:proofErr w:type="spellStart"/>
-      <w:r>
-        <w:rPr>
-          <w:rFonts w:ascii="微软雅黑" w:eastAsia="微软雅黑" w:hAnsi="微软雅黑" w:hint="eastAsia"/>
-          <w:b/>
-          <w:sz w:val="44"/>
-          <w:szCs w:val="44"/>
-        </w:rPr>
-        <w:t>Github</w:t>
-      </w:r>
-      <w:proofErr w:type="spellEnd"/>
-      <w:r>
-        <w:rPr>
-          <w:rFonts w:ascii="微软雅黑" w:eastAsia="微软雅黑" w:hAnsi="微软雅黑" w:hint="eastAsia"/>
-          <w:b/>
-          <w:sz w:val="44"/>
-          <w:szCs w:val="44"/>
-        </w:rPr>
-        <w:t>环境搭建与使用</w:t>
+        <w:t>Github环境搭建与使用</w:t>
       </w:r>
     </w:p>
     <w:p>
@@ -55,42 +44,22 @@
           <w:sz w:val="30"/>
           <w:szCs w:val="30"/>
         </w:rPr>
-        <w:t>安装</w:t>
-      </w:r>
-      <w:proofErr w:type="spellStart"/>
-      <w:r>
-        <w:rPr>
-          <w:rFonts w:ascii="微软雅黑" w:eastAsia="微软雅黑" w:hAnsi="微软雅黑"/>
-          <w:kern w:val="0"/>
-          <w:sz w:val="30"/>
-          <w:szCs w:val="30"/>
-        </w:rPr>
-        <w:t>git</w:t>
-      </w:r>
-      <w:proofErr w:type="spellEnd"/>
-      <w:r>
-        <w:rPr>
-          <w:rFonts w:ascii="微软雅黑" w:eastAsia="微软雅黑" w:hAnsi="微软雅黑"/>
-          <w:kern w:val="0"/>
-          <w:sz w:val="30"/>
-          <w:szCs w:val="30"/>
-        </w:rPr>
-        <w:t>客户端(只支持win7)</w:t>
-      </w:r>
-    </w:p>
-    <w:p>
-      <w:pPr>
-        <w:widowControl/>
-        <w:jc w:val="left"/>
-        <w:rPr>
-          <w:rFonts w:ascii="微软雅黑" w:eastAsia="微软雅黑" w:hAnsi="微软雅黑" w:cs="Tahoma"/>
-          <w:color w:val="000000"/>
-          <w:kern w:val="0"/>
-          <w:sz w:val="27"/>
-          <w:szCs w:val="27"/>
-        </w:rPr>
-      </w:pPr>
-      <w:hyperlink r:id="rId5" w:history="1">
+        <w:t>安装git客户端(只支持win7)</w:t>
+      </w:r>
+    </w:p>
+    <w:p>
+      <w:pPr>
+        <w:widowControl/>
+        <w:jc w:val="left"/>
+        <w:rPr>
+          <w:rFonts w:ascii="微软雅黑" w:eastAsia="微软雅黑" w:hAnsi="微软雅黑" w:cs="Tahoma"/>
+          <w:color w:val="000000"/>
+          <w:kern w:val="0"/>
+          <w:sz w:val="27"/>
+          <w:szCs w:val="27"/>
+        </w:rPr>
+      </w:pPr>
+      <w:hyperlink r:id="rId7" w:history="1">
         <w:r>
           <w:rPr>
             <w:rFonts w:ascii="微软雅黑" w:eastAsia="微软雅黑" w:hAnsi="微软雅黑" w:cs="Tahoma"/>
@@ -170,89 +139,21 @@
           <w:sz w:val="27"/>
           <w:szCs w:val="27"/>
         </w:rPr>
-        <w:t>进入</w:t>
-      </w:r>
-      <w:proofErr w:type="spellStart"/>
-      <w:r>
-        <w:rPr>
-          <w:rFonts w:ascii="微软雅黑" w:eastAsia="微软雅黑" w:hAnsi="微软雅黑" w:cs="Tahoma"/>
-          <w:color w:val="000000"/>
-          <w:kern w:val="0"/>
-          <w:sz w:val="27"/>
-          <w:szCs w:val="27"/>
-        </w:rPr>
-        <w:t>Git</w:t>
-      </w:r>
-      <w:proofErr w:type="spellEnd"/>
-      <w:r>
-        <w:rPr>
-          <w:rFonts w:ascii="微软雅黑" w:eastAsia="微软雅黑" w:hAnsi="微软雅黑" w:cs="Tahoma"/>
-          <w:color w:val="000000"/>
-          <w:kern w:val="0"/>
-          <w:sz w:val="27"/>
-          <w:szCs w:val="27"/>
-        </w:rPr>
-        <w:t xml:space="preserve"> Shell客户端, </w:t>
-      </w:r>
-      <w:proofErr w:type="spellStart"/>
-      <w:r>
-        <w:rPr>
-          <w:rFonts w:ascii="微软雅黑" w:eastAsia="微软雅黑" w:hAnsi="微软雅黑" w:cs="Tahoma"/>
-          <w:color w:val="000000"/>
-          <w:kern w:val="0"/>
-          <w:sz w:val="27"/>
-          <w:szCs w:val="27"/>
-        </w:rPr>
-        <w:t>cd</w:t>
-      </w:r>
-      <w:proofErr w:type="spellEnd"/>
-      <w:r>
-        <w:rPr>
-          <w:rFonts w:ascii="微软雅黑" w:eastAsia="微软雅黑" w:hAnsi="微软雅黑" w:cs="Tahoma"/>
-          <w:color w:val="000000"/>
-          <w:kern w:val="0"/>
-          <w:sz w:val="27"/>
-          <w:szCs w:val="27"/>
-        </w:rPr>
-        <w:t>到本地工程目录下, 然后用</w:t>
-      </w:r>
-      <w:proofErr w:type="spellStart"/>
-      <w:r>
-        <w:rPr>
-          <w:rFonts w:ascii="微软雅黑" w:eastAsia="微软雅黑" w:hAnsi="微软雅黑" w:cs="Tahoma"/>
-          <w:color w:val="000000"/>
-          <w:kern w:val="0"/>
-          <w:sz w:val="27"/>
-          <w:szCs w:val="27"/>
-        </w:rPr>
-        <w:t>git</w:t>
-      </w:r>
-      <w:proofErr w:type="spellEnd"/>
-      <w:r>
-        <w:rPr>
-          <w:rFonts w:ascii="微软雅黑" w:eastAsia="微软雅黑" w:hAnsi="微软雅黑" w:cs="Tahoma"/>
-          <w:color w:val="000000"/>
-          <w:kern w:val="0"/>
-          <w:sz w:val="27"/>
-          <w:szCs w:val="27"/>
-        </w:rPr>
-        <w:t xml:space="preserve"> clone命令把项目文件下载到本地</w:t>
-      </w:r>
-    </w:p>
-    <w:p>
-      <w:pPr>
-        <w:widowControl/>
-        <w:jc w:val="left"/>
-        <w:rPr>
-          <w:rFonts w:ascii="微软雅黑" w:eastAsia="微软雅黑" w:hAnsi="微软雅黑" w:cs="Tahoma"/>
-          <w:color w:val="000000"/>
-          <w:kern w:val="0"/>
-          <w:sz w:val="27"/>
-          <w:szCs w:val="27"/>
-        </w:rPr>
-      </w:pPr>
-      <w:proofErr w:type="spellStart"/>
-      <w:proofErr w:type="gramStart"/>
+        <w:t>进入Git Shell客户端, cd到本地工程目录下, 然后用git clone命令把项目文件下载到本地</w:t>
+      </w:r>
+    </w:p>
+    <w:p>
+      <w:pPr>
+        <w:widowControl/>
+        <w:jc w:val="left"/>
+        <w:rPr>
+          <w:rFonts w:ascii="微软雅黑" w:eastAsia="微软雅黑" w:hAnsi="微软雅黑" w:cs="Tahoma"/>
+          <w:color w:val="000000"/>
+          <w:kern w:val="0"/>
+          <w:sz w:val="27"/>
+          <w:szCs w:val="27"/>
+        </w:rPr>
+      </w:pPr>
       <w:r>
         <w:rPr>
           <w:rFonts w:ascii="微软雅黑" w:eastAsia="微软雅黑" w:hAnsi="微软雅黑" w:cs="Tahoma"/>
@@ -261,10 +162,21 @@
           <w:sz w:val="27"/>
           <w:szCs w:val="27"/>
         </w:rPr>
-        <w:t>git</w:t>
-      </w:r>
-      <w:proofErr w:type="spellEnd"/>
-      <w:proofErr w:type="gramEnd"/>
+        <w:t>git clone https://github.com/szgdut/BBS.git BBS</w:t>
+      </w:r>
+    </w:p>
+    <w:p>
+      <w:pPr>
+        <w:widowControl/>
+        <w:jc w:val="left"/>
+        <w:rPr>
+          <w:rFonts w:ascii="微软雅黑" w:eastAsia="微软雅黑" w:hAnsi="微软雅黑" w:cs="Tahoma"/>
+          <w:color w:val="000000"/>
+          <w:kern w:val="0"/>
+          <w:sz w:val="27"/>
+          <w:szCs w:val="27"/>
+        </w:rPr>
+      </w:pPr>
       <w:r>
         <w:rPr>
           <w:rFonts w:ascii="微软雅黑" w:eastAsia="微软雅黑" w:hAnsi="微软雅黑" w:cs="Tahoma"/>
@@ -273,44 +185,7 @@
           <w:sz w:val="27"/>
           <w:szCs w:val="27"/>
         </w:rPr>
-        <w:t xml:space="preserve"> clone https://github.com/szgdut/BBS.git BBS</w:t>
-      </w:r>
-    </w:p>
-    <w:p>
-      <w:pPr>
-        <w:widowControl/>
-        <w:jc w:val="left"/>
-        <w:rPr>
-          <w:rFonts w:ascii="微软雅黑" w:eastAsia="微软雅黑" w:hAnsi="微软雅黑" w:cs="Tahoma"/>
-          <w:color w:val="000000"/>
-          <w:kern w:val="0"/>
-          <w:sz w:val="27"/>
-          <w:szCs w:val="27"/>
-        </w:rPr>
-      </w:pPr>
-      <w:proofErr w:type="spellStart"/>
-      <w:proofErr w:type="gramStart"/>
-      <w:r>
-        <w:rPr>
-          <w:rFonts w:ascii="微软雅黑" w:eastAsia="微软雅黑" w:hAnsi="微软雅黑" w:cs="Tahoma"/>
-          <w:color w:val="0000FF"/>
-          <w:kern w:val="0"/>
-          <w:sz w:val="27"/>
-          <w:szCs w:val="27"/>
-        </w:rPr>
-        <w:t>git</w:t>
-      </w:r>
-      <w:proofErr w:type="spellEnd"/>
-      <w:proofErr w:type="gramEnd"/>
-      <w:r>
-        <w:rPr>
-          <w:rFonts w:ascii="微软雅黑" w:eastAsia="微软雅黑" w:hAnsi="微软雅黑" w:cs="Tahoma"/>
-          <w:color w:val="0000FF"/>
-          <w:kern w:val="0"/>
-          <w:sz w:val="27"/>
-          <w:szCs w:val="27"/>
-        </w:rPr>
-        <w:t xml:space="preserve"> clone https://github.com/szgdut/Documents.git Documents</w:t>
+        <w:t>git clone https://github.com/szgdut/Documents.git Documents</w:t>
       </w:r>
     </w:p>
     <w:p>
@@ -352,7 +227,7 @@
                     </pic:cNvPicPr>
                   </pic:nvPicPr>
                   <pic:blipFill>
-                    <a:blip r:embed="rId6"/>
+                    <a:blip r:embed="rId8"/>
                     <a:srcRect/>
                     <a:stretch>
                       <a:fillRect/>
@@ -401,29 +276,7 @@
           <w:sz w:val="27"/>
           <w:szCs w:val="27"/>
         </w:rPr>
-        <w:t>完成后Documents目录下会有.</w:t>
-      </w:r>
-      <w:proofErr w:type="spellStart"/>
-      <w:r>
-        <w:rPr>
-          <w:rFonts w:ascii="微软雅黑" w:eastAsia="微软雅黑" w:hAnsi="微软雅黑" w:cs="Tahoma"/>
-          <w:color w:val="000000"/>
-          <w:kern w:val="0"/>
-          <w:sz w:val="27"/>
-          <w:szCs w:val="27"/>
-        </w:rPr>
-        <w:t>git</w:t>
-      </w:r>
-      <w:proofErr w:type="spellEnd"/>
-      <w:r>
-        <w:rPr>
-          <w:rFonts w:ascii="微软雅黑" w:eastAsia="微软雅黑" w:hAnsi="微软雅黑" w:cs="Tahoma"/>
-          <w:color w:val="000000"/>
-          <w:kern w:val="0"/>
-          <w:sz w:val="27"/>
-          <w:szCs w:val="27"/>
-        </w:rPr>
-        <w:t>目录</w:t>
+        <w:t>完成后Documents目录下会有.git目录</w:t>
       </w:r>
     </w:p>
     <w:p>
@@ -470,45 +323,21 @@
           <w:sz w:val="27"/>
           <w:szCs w:val="27"/>
         </w:rPr>
-        <w:t>把要添加的文件或文件夹放到clone出来的文件目录(比如Documents)下, 然后在客户端进入Documents目录, 用</w:t>
-      </w:r>
-      <w:proofErr w:type="spellStart"/>
-      <w:r>
-        <w:rPr>
-          <w:rFonts w:ascii="微软雅黑" w:eastAsia="微软雅黑" w:hAnsi="微软雅黑" w:cs="Tahoma"/>
-          <w:color w:val="000000"/>
-          <w:kern w:val="0"/>
-          <w:sz w:val="27"/>
-          <w:szCs w:val="27"/>
-        </w:rPr>
-        <w:t>git</w:t>
-      </w:r>
-      <w:proofErr w:type="spellEnd"/>
-      <w:r>
-        <w:rPr>
-          <w:rFonts w:ascii="微软雅黑" w:eastAsia="微软雅黑" w:hAnsi="微软雅黑" w:cs="Tahoma"/>
-          <w:color w:val="000000"/>
-          <w:kern w:val="0"/>
-          <w:sz w:val="27"/>
-          <w:szCs w:val="27"/>
-        </w:rPr>
-        <w:t xml:space="preserve"> add命令添加到本地仓库</w:t>
-      </w:r>
-    </w:p>
-    <w:p>
-      <w:pPr>
-        <w:widowControl/>
-        <w:jc w:val="left"/>
-        <w:rPr>
-          <w:rFonts w:ascii="微软雅黑" w:eastAsia="微软雅黑" w:hAnsi="微软雅黑" w:cs="Tahoma"/>
-          <w:color w:val="000000"/>
-          <w:kern w:val="0"/>
-          <w:sz w:val="27"/>
-          <w:szCs w:val="27"/>
-        </w:rPr>
-      </w:pPr>
-      <w:proofErr w:type="spellStart"/>
-      <w:proofErr w:type="gramStart"/>
+        <w:t>把要添加的文件或文件夹放到clone出来的文件目录(比如Documents)下, 然后在客户端进入Documents目录, 用git add命令添加到本地仓库</w:t>
+      </w:r>
+    </w:p>
+    <w:p>
+      <w:pPr>
+        <w:widowControl/>
+        <w:jc w:val="left"/>
+        <w:rPr>
+          <w:rFonts w:ascii="微软雅黑" w:eastAsia="微软雅黑" w:hAnsi="微软雅黑" w:cs="Tahoma"/>
+          <w:color w:val="000000"/>
+          <w:kern w:val="0"/>
+          <w:sz w:val="27"/>
+          <w:szCs w:val="27"/>
+        </w:rPr>
+      </w:pPr>
       <w:r>
         <w:rPr>
           <w:rFonts w:ascii="微软雅黑" w:eastAsia="微软雅黑" w:hAnsi="微软雅黑" w:cs="Tahoma"/>
@@ -517,19 +346,7 @@
           <w:sz w:val="27"/>
           <w:szCs w:val="27"/>
         </w:rPr>
-        <w:t>git</w:t>
-      </w:r>
-      <w:proofErr w:type="spellEnd"/>
-      <w:proofErr w:type="gramEnd"/>
-      <w:r>
-        <w:rPr>
-          <w:rFonts w:ascii="微软雅黑" w:eastAsia="微软雅黑" w:hAnsi="微软雅黑" w:cs="Tahoma"/>
-          <w:color w:val="0000FF"/>
-          <w:kern w:val="0"/>
-          <w:sz w:val="27"/>
-          <w:szCs w:val="27"/>
-        </w:rPr>
-        <w:t xml:space="preserve"> add .</w:t>
+        <w:t>git add .</w:t>
       </w:r>
     </w:p>
     <w:p>
@@ -568,8 +385,6 @@
           <w:szCs w:val="27"/>
         </w:rPr>
       </w:pPr>
-      <w:proofErr w:type="spellStart"/>
-      <w:proofErr w:type="gramStart"/>
       <w:r>
         <w:rPr>
           <w:rFonts w:ascii="微软雅黑" w:eastAsia="微软雅黑" w:hAnsi="微软雅黑" w:cs="Tahoma"/>
@@ -578,19 +393,7 @@
           <w:sz w:val="27"/>
           <w:szCs w:val="27"/>
         </w:rPr>
-        <w:t>git</w:t>
-      </w:r>
-      <w:proofErr w:type="spellEnd"/>
-      <w:proofErr w:type="gramEnd"/>
-      <w:r>
-        <w:rPr>
-          <w:rFonts w:ascii="微软雅黑" w:eastAsia="微软雅黑" w:hAnsi="微软雅黑" w:cs="Tahoma"/>
-          <w:color w:val="0000FF"/>
-          <w:kern w:val="0"/>
-          <w:sz w:val="27"/>
-          <w:szCs w:val="27"/>
-        </w:rPr>
-        <w:t xml:space="preserve"> commit -a -m "initial document"</w:t>
+        <w:t>git commit -a -m "initial document"</w:t>
       </w:r>
     </w:p>
     <w:p>
@@ -632,7 +435,7 @@
                     </pic:cNvPicPr>
                   </pic:nvPicPr>
                   <pic:blipFill>
-                    <a:blip r:embed="rId7"/>
+                    <a:blip r:embed="rId9"/>
                     <a:srcRect/>
                     <a:stretch>
                       <a:fillRect/>
@@ -681,45 +484,21 @@
           <w:sz w:val="27"/>
           <w:szCs w:val="27"/>
         </w:rPr>
-        <w:t>最后推送到远程仓库, 如果不在Documents目录下, 需要指明分支, 用</w:t>
-      </w:r>
-      <w:proofErr w:type="spellStart"/>
-      <w:r>
-        <w:rPr>
-          <w:rFonts w:ascii="微软雅黑" w:eastAsia="微软雅黑" w:hAnsi="微软雅黑" w:cs="Tahoma"/>
-          <w:color w:val="000000"/>
-          <w:kern w:val="0"/>
-          <w:sz w:val="27"/>
-          <w:szCs w:val="27"/>
-        </w:rPr>
-        <w:t>git</w:t>
-      </w:r>
-      <w:proofErr w:type="spellEnd"/>
-      <w:r>
-        <w:rPr>
-          <w:rFonts w:ascii="微软雅黑" w:eastAsia="微软雅黑" w:hAnsi="微软雅黑" w:cs="Tahoma"/>
-          <w:color w:val="000000"/>
-          <w:kern w:val="0"/>
-          <w:sz w:val="27"/>
-          <w:szCs w:val="27"/>
-        </w:rPr>
-        <w:t xml:space="preserve"> push origin master</w:t>
-      </w:r>
-    </w:p>
-    <w:p>
-      <w:pPr>
-        <w:widowControl/>
-        <w:jc w:val="left"/>
-        <w:rPr>
-          <w:rFonts w:ascii="微软雅黑" w:eastAsia="微软雅黑" w:hAnsi="微软雅黑" w:cs="Tahoma"/>
-          <w:color w:val="000000"/>
-          <w:kern w:val="0"/>
-          <w:sz w:val="27"/>
-          <w:szCs w:val="27"/>
-        </w:rPr>
-      </w:pPr>
-      <w:proofErr w:type="spellStart"/>
-      <w:proofErr w:type="gramStart"/>
+        <w:t>最后推送到远程仓库, 如果不在Documents目录下, 需要指明分支, 用git push origin master</w:t>
+      </w:r>
+    </w:p>
+    <w:p>
+      <w:pPr>
+        <w:widowControl/>
+        <w:jc w:val="left"/>
+        <w:rPr>
+          <w:rFonts w:ascii="微软雅黑" w:eastAsia="微软雅黑" w:hAnsi="微软雅黑" w:cs="Tahoma"/>
+          <w:color w:val="000000"/>
+          <w:kern w:val="0"/>
+          <w:sz w:val="27"/>
+          <w:szCs w:val="27"/>
+        </w:rPr>
+      </w:pPr>
       <w:r>
         <w:rPr>
           <w:rFonts w:ascii="微软雅黑" w:eastAsia="微软雅黑" w:hAnsi="微软雅黑" w:cs="Tahoma"/>
@@ -728,19 +507,7 @@
           <w:sz w:val="27"/>
           <w:szCs w:val="27"/>
         </w:rPr>
-        <w:t>git</w:t>
-      </w:r>
-      <w:proofErr w:type="spellEnd"/>
-      <w:proofErr w:type="gramEnd"/>
-      <w:r>
-        <w:rPr>
-          <w:rFonts w:ascii="微软雅黑" w:eastAsia="微软雅黑" w:hAnsi="微软雅黑" w:cs="Tahoma"/>
-          <w:color w:val="0000FF"/>
-          <w:kern w:val="0"/>
-          <w:sz w:val="27"/>
-          <w:szCs w:val="27"/>
-        </w:rPr>
-        <w:t xml:space="preserve"> push</w:t>
+        <w:t>git push</w:t>
       </w:r>
     </w:p>
     <w:p>
@@ -782,7 +549,7 @@
                     </pic:cNvPicPr>
                   </pic:nvPicPr>
                   <pic:blipFill>
-                    <a:blip r:embed="rId8"/>
+                    <a:blip r:embed="rId10"/>
                     <a:srcRect/>
                     <a:stretch>
                       <a:fillRect/>
@@ -866,7 +633,7 @@
         <w:widowControl/>
         <w:jc w:val="left"/>
         <w:rPr>
-          <w:rFonts w:ascii="微软雅黑" w:eastAsia="微软雅黑" w:hAnsi="微软雅黑" w:cs="Tahoma" w:hint="eastAsia"/>
+          <w:rFonts w:ascii="微软雅黑" w:eastAsia="微软雅黑" w:hAnsi="微软雅黑" w:cs="Tahoma"/>
           <w:color w:val="000000"/>
           <w:kern w:val="0"/>
           <w:sz w:val="27"/>
@@ -919,94 +686,38 @@
           <w:szCs w:val="27"/>
         </w:rPr>
       </w:pPr>
-      <w:proofErr w:type="spellStart"/>
-      <w:r>
-        <w:rPr>
-          <w:rFonts w:ascii="微软雅黑" w:eastAsia="微软雅黑" w:hAnsi="微软雅黑" w:cs="Tahoma"/>
-          <w:color w:val="000000"/>
-          <w:kern w:val="0"/>
-          <w:sz w:val="27"/>
-          <w:szCs w:val="27"/>
-        </w:rPr>
-        <w:t>develop_v</w:t>
-      </w:r>
-      <w:proofErr w:type="spellEnd"/>
-      <w:r>
-        <w:rPr>
-          <w:rFonts w:ascii="微软雅黑" w:eastAsia="微软雅黑" w:hAnsi="微软雅黑" w:cs="Tahoma"/>
-          <w:color w:val="000000"/>
-          <w:kern w:val="0"/>
-          <w:sz w:val="27"/>
-          <w:szCs w:val="27"/>
-        </w:rPr>
-        <w:t>[版本号]: 开发版本, 从master分支分化出来, 合并特性分支后再合并到master分支, 开发版本分支可保留.</w:t>
-      </w:r>
-    </w:p>
-    <w:p>
-      <w:pPr>
-        <w:widowControl/>
-        <w:jc w:val="left"/>
-        <w:rPr>
-          <w:rFonts w:ascii="微软雅黑" w:eastAsia="微软雅黑" w:hAnsi="微软雅黑" w:cs="Tahoma"/>
-          <w:color w:val="000000"/>
-          <w:kern w:val="0"/>
-          <w:sz w:val="27"/>
-          <w:szCs w:val="27"/>
-        </w:rPr>
-      </w:pPr>
-      <w:r>
-        <w:rPr>
-          <w:rFonts w:ascii="微软雅黑" w:eastAsia="微软雅黑" w:hAnsi="微软雅黑" w:cs="Tahoma"/>
-          <w:color w:val="000000"/>
-          <w:kern w:val="0"/>
-          <w:sz w:val="27"/>
-          <w:szCs w:val="27"/>
-        </w:rPr>
-        <w:t>[</w:t>
-      </w:r>
-      <w:proofErr w:type="spellStart"/>
-      <w:r>
-        <w:rPr>
-          <w:rFonts w:ascii="微软雅黑" w:eastAsia="微软雅黑" w:hAnsi="微软雅黑" w:cs="Tahoma"/>
-          <w:color w:val="000000"/>
-          <w:kern w:val="0"/>
-          <w:sz w:val="27"/>
-          <w:szCs w:val="27"/>
-        </w:rPr>
-        <w:t>feature_name</w:t>
-      </w:r>
-      <w:proofErr w:type="spellEnd"/>
-      <w:r>
-        <w:rPr>
-          <w:rFonts w:ascii="微软雅黑" w:eastAsia="微软雅黑" w:hAnsi="微软雅黑" w:cs="Tahoma"/>
-          <w:color w:val="000000"/>
-          <w:kern w:val="0"/>
-          <w:sz w:val="27"/>
-          <w:szCs w:val="27"/>
-        </w:rPr>
-        <w:t xml:space="preserve">]: 各个特性的版本, 从develop分支分化出来, 完成后合并到develop分支. </w:t>
-      </w:r>
-      <w:proofErr w:type="spellStart"/>
-      <w:r>
-        <w:rPr>
-          <w:rFonts w:ascii="微软雅黑" w:eastAsia="微软雅黑" w:hAnsi="微软雅黑" w:cs="Tahoma"/>
-          <w:color w:val="000000"/>
-          <w:kern w:val="0"/>
-          <w:sz w:val="27"/>
-          <w:szCs w:val="27"/>
-        </w:rPr>
-        <w:t>feature_name</w:t>
-      </w:r>
-      <w:proofErr w:type="spellEnd"/>
-      <w:r>
-        <w:rPr>
-          <w:rFonts w:ascii="微软雅黑" w:eastAsia="微软雅黑" w:hAnsi="微软雅黑" w:cs="Tahoma"/>
-          <w:color w:val="000000"/>
-          <w:kern w:val="0"/>
-          <w:sz w:val="27"/>
-          <w:szCs w:val="27"/>
-        </w:rPr>
-        <w:t>比如activity, login等等.</w:t>
+      <w:r>
+        <w:rPr>
+          <w:rFonts w:ascii="微软雅黑" w:eastAsia="微软雅黑" w:hAnsi="微软雅黑" w:cs="Tahoma"/>
+          <w:color w:val="000000"/>
+          <w:kern w:val="0"/>
+          <w:sz w:val="27"/>
+          <w:szCs w:val="27"/>
+        </w:rPr>
+        <w:t>develop_v[版本号]: 开发版本, 从master分支分化出来, 合并特性分支后再合并到master分支, 开发版本分支可保留.</w:t>
+      </w:r>
+    </w:p>
+    <w:p>
+      <w:pPr>
+        <w:widowControl/>
+        <w:jc w:val="left"/>
+        <w:rPr>
+          <w:rFonts w:ascii="微软雅黑" w:eastAsia="微软雅黑" w:hAnsi="微软雅黑" w:cs="Tahoma"/>
+          <w:color w:val="000000"/>
+          <w:kern w:val="0"/>
+          <w:sz w:val="27"/>
+          <w:szCs w:val="27"/>
+        </w:rPr>
+      </w:pPr>
+      <w:r>
+        <w:rPr>
+          <w:rFonts w:ascii="微软雅黑" w:eastAsia="微软雅黑" w:hAnsi="微软雅黑" w:cs="Tahoma"/>
+          <w:color w:val="000000"/>
+          <w:kern w:val="0"/>
+          <w:sz w:val="27"/>
+          <w:szCs w:val="27"/>
+        </w:rPr>
+        <w:t>[feature_name]: 各个特性的版本, 从develop分支分化出来, 完成后合并到develop分支. feature_name比如activity, login等等.</w:t>
       </w:r>
     </w:p>
     <w:p>
@@ -1082,8 +793,6 @@
           <w:szCs w:val="27"/>
         </w:rPr>
       </w:pPr>
-      <w:proofErr w:type="spellStart"/>
-      <w:proofErr w:type="gramStart"/>
       <w:r>
         <w:rPr>
           <w:rFonts w:ascii="微软雅黑" w:eastAsia="微软雅黑" w:hAnsi="微软雅黑" w:cs="Tahoma"/>
@@ -1092,10 +801,44 @@
           <w:sz w:val="27"/>
           <w:szCs w:val="27"/>
         </w:rPr>
-        <w:t>git</w:t>
-      </w:r>
-      <w:proofErr w:type="spellEnd"/>
-      <w:proofErr w:type="gramEnd"/>
+        <w:t>git branch [branch_name]</w:t>
+      </w:r>
+    </w:p>
+    <w:p>
+      <w:pPr>
+        <w:widowControl/>
+        <w:jc w:val="left"/>
+        <w:rPr>
+          <w:rFonts w:ascii="微软雅黑" w:eastAsia="微软雅黑" w:hAnsi="微软雅黑" w:cs="Tahoma"/>
+          <w:color w:val="000000"/>
+          <w:kern w:val="0"/>
+          <w:sz w:val="27"/>
+          <w:szCs w:val="27"/>
+        </w:rPr>
+      </w:pPr>
+      <w:r>
+        <w:rPr>
+          <w:rFonts w:ascii="微软雅黑" w:eastAsia="微软雅黑" w:hAnsi="微软雅黑" w:cs="Tahoma"/>
+          <w:color w:val="000000"/>
+          <w:kern w:val="0"/>
+          <w:sz w:val="27"/>
+          <w:szCs w:val="27"/>
+        </w:rPr>
+        <w:t>建完后更改当前工作环境到新分支</w:t>
+      </w:r>
+    </w:p>
+    <w:p>
+      <w:pPr>
+        <w:widowControl/>
+        <w:jc w:val="left"/>
+        <w:rPr>
+          <w:rFonts w:ascii="微软雅黑" w:eastAsia="微软雅黑" w:hAnsi="微软雅黑" w:cs="Tahoma"/>
+          <w:color w:val="000000"/>
+          <w:kern w:val="0"/>
+          <w:sz w:val="27"/>
+          <w:szCs w:val="27"/>
+        </w:rPr>
+      </w:pPr>
       <w:r>
         <w:rPr>
           <w:rFonts w:ascii="微软雅黑" w:eastAsia="微软雅黑" w:hAnsi="微软雅黑" w:cs="Tahoma"/>
@@ -1104,9 +847,31 @@
           <w:sz w:val="27"/>
           <w:szCs w:val="27"/>
         </w:rPr>
-        <w:t xml:space="preserve"> branch [</w:t>
-      </w:r>
-      <w:proofErr w:type="spellStart"/>
+        <w:t>git checkout [branch_name]</w:t>
+      </w:r>
+    </w:p>
+    <w:p>
+      <w:pPr>
+        <w:widowControl/>
+        <w:jc w:val="left"/>
+        <w:rPr>
+          <w:rFonts w:ascii="微软雅黑" w:eastAsia="微软雅黑" w:hAnsi="微软雅黑" w:cs="Tahoma"/>
+          <w:color w:val="000000"/>
+          <w:kern w:val="0"/>
+          <w:sz w:val="27"/>
+          <w:szCs w:val="27"/>
+        </w:rPr>
+      </w:pPr>
+      <w:r>
+        <w:rPr>
+          <w:rFonts w:ascii="微软雅黑" w:eastAsia="微软雅黑" w:hAnsi="微软雅黑" w:cs="Tahoma"/>
+          <w:color w:val="000000"/>
+          <w:kern w:val="0"/>
+          <w:sz w:val="27"/>
+          <w:szCs w:val="27"/>
+        </w:rPr>
+        <w:t>以上两命令可直接用</w:t>
+      </w:r>
       <w:r>
         <w:rPr>
           <w:rFonts w:ascii="微软雅黑" w:eastAsia="微软雅黑" w:hAnsi="微软雅黑" w:cs="Tahoma"/>
@@ -1115,189 +880,7 @@
           <w:sz w:val="27"/>
           <w:szCs w:val="27"/>
         </w:rPr>
-        <w:t>branch_name</w:t>
-      </w:r>
-      <w:proofErr w:type="spellEnd"/>
-      <w:r>
-        <w:rPr>
-          <w:rFonts w:ascii="微软雅黑" w:eastAsia="微软雅黑" w:hAnsi="微软雅黑" w:cs="Tahoma"/>
-          <w:color w:val="0000FF"/>
-          <w:kern w:val="0"/>
-          <w:sz w:val="27"/>
-          <w:szCs w:val="27"/>
-        </w:rPr>
-        <w:t>]</w:t>
-      </w:r>
-    </w:p>
-    <w:p>
-      <w:pPr>
-        <w:widowControl/>
-        <w:jc w:val="left"/>
-        <w:rPr>
-          <w:rFonts w:ascii="微软雅黑" w:eastAsia="微软雅黑" w:hAnsi="微软雅黑" w:cs="Tahoma"/>
-          <w:color w:val="000000"/>
-          <w:kern w:val="0"/>
-          <w:sz w:val="27"/>
-          <w:szCs w:val="27"/>
-        </w:rPr>
-      </w:pPr>
-      <w:r>
-        <w:rPr>
-          <w:rFonts w:ascii="微软雅黑" w:eastAsia="微软雅黑" w:hAnsi="微软雅黑" w:cs="Tahoma"/>
-          <w:color w:val="000000"/>
-          <w:kern w:val="0"/>
-          <w:sz w:val="27"/>
-          <w:szCs w:val="27"/>
-        </w:rPr>
-        <w:t>建完后更改当前工作环境到新分支</w:t>
-      </w:r>
-    </w:p>
-    <w:p>
-      <w:pPr>
-        <w:widowControl/>
-        <w:jc w:val="left"/>
-        <w:rPr>
-          <w:rFonts w:ascii="微软雅黑" w:eastAsia="微软雅黑" w:hAnsi="微软雅黑" w:cs="Tahoma"/>
-          <w:color w:val="000000"/>
-          <w:kern w:val="0"/>
-          <w:sz w:val="27"/>
-          <w:szCs w:val="27"/>
-        </w:rPr>
-      </w:pPr>
-      <w:proofErr w:type="spellStart"/>
-      <w:proofErr w:type="gramStart"/>
-      <w:r>
-        <w:rPr>
-          <w:rFonts w:ascii="微软雅黑" w:eastAsia="微软雅黑" w:hAnsi="微软雅黑" w:cs="Tahoma"/>
-          <w:color w:val="0000FF"/>
-          <w:kern w:val="0"/>
-          <w:sz w:val="27"/>
-          <w:szCs w:val="27"/>
-        </w:rPr>
-        <w:t>git</w:t>
-      </w:r>
-      <w:proofErr w:type="spellEnd"/>
-      <w:proofErr w:type="gramEnd"/>
-      <w:r>
-        <w:rPr>
-          <w:rFonts w:ascii="微软雅黑" w:eastAsia="微软雅黑" w:hAnsi="微软雅黑" w:cs="Tahoma"/>
-          <w:color w:val="0000FF"/>
-          <w:kern w:val="0"/>
-          <w:sz w:val="27"/>
-          <w:szCs w:val="27"/>
-        </w:rPr>
-        <w:t xml:space="preserve"> checkout [</w:t>
-      </w:r>
-      <w:proofErr w:type="spellStart"/>
-      <w:r>
-        <w:rPr>
-          <w:rFonts w:ascii="微软雅黑" w:eastAsia="微软雅黑" w:hAnsi="微软雅黑" w:cs="Tahoma"/>
-          <w:color w:val="0000FF"/>
-          <w:kern w:val="0"/>
-          <w:sz w:val="27"/>
-          <w:szCs w:val="27"/>
-        </w:rPr>
-        <w:t>branch_name</w:t>
-      </w:r>
-      <w:proofErr w:type="spellEnd"/>
-      <w:r>
-        <w:rPr>
-          <w:rFonts w:ascii="微软雅黑" w:eastAsia="微软雅黑" w:hAnsi="微软雅黑" w:cs="Tahoma"/>
-          <w:color w:val="0000FF"/>
-          <w:kern w:val="0"/>
-          <w:sz w:val="27"/>
-          <w:szCs w:val="27"/>
-        </w:rPr>
-        <w:t>]</w:t>
-      </w:r>
-    </w:p>
-    <w:p>
-      <w:pPr>
-        <w:widowControl/>
-        <w:jc w:val="left"/>
-        <w:rPr>
-          <w:rFonts w:ascii="微软雅黑" w:eastAsia="微软雅黑" w:hAnsi="微软雅黑" w:cs="Tahoma"/>
-          <w:color w:val="000000"/>
-          <w:kern w:val="0"/>
-          <w:sz w:val="27"/>
-          <w:szCs w:val="27"/>
-        </w:rPr>
-      </w:pPr>
-      <w:r>
-        <w:rPr>
-          <w:rFonts w:ascii="微软雅黑" w:eastAsia="微软雅黑" w:hAnsi="微软雅黑" w:cs="Tahoma"/>
-          <w:color w:val="000000"/>
-          <w:kern w:val="0"/>
-          <w:sz w:val="27"/>
-          <w:szCs w:val="27"/>
-        </w:rPr>
-        <w:t>以上</w:t>
-      </w:r>
-      <w:proofErr w:type="gramStart"/>
-      <w:r>
-        <w:rPr>
-          <w:rFonts w:ascii="微软雅黑" w:eastAsia="微软雅黑" w:hAnsi="微软雅黑" w:cs="Tahoma"/>
-          <w:color w:val="000000"/>
-          <w:kern w:val="0"/>
-          <w:sz w:val="27"/>
-          <w:szCs w:val="27"/>
-        </w:rPr>
-        <w:t>两命令</w:t>
-      </w:r>
-      <w:proofErr w:type="gramEnd"/>
-      <w:r>
-        <w:rPr>
-          <w:rFonts w:ascii="微软雅黑" w:eastAsia="微软雅黑" w:hAnsi="微软雅黑" w:cs="Tahoma"/>
-          <w:color w:val="000000"/>
-          <w:kern w:val="0"/>
-          <w:sz w:val="27"/>
-          <w:szCs w:val="27"/>
-        </w:rPr>
-        <w:t>可直接用</w:t>
-      </w:r>
-      <w:proofErr w:type="spellStart"/>
-      <w:r>
-        <w:rPr>
-          <w:rFonts w:ascii="微软雅黑" w:eastAsia="微软雅黑" w:hAnsi="微软雅黑" w:cs="Tahoma"/>
-          <w:color w:val="0000FF"/>
-          <w:kern w:val="0"/>
-          <w:sz w:val="27"/>
-          <w:szCs w:val="27"/>
-        </w:rPr>
-        <w:t>git</w:t>
-      </w:r>
-      <w:proofErr w:type="spellEnd"/>
-      <w:r>
-        <w:rPr>
-          <w:rFonts w:ascii="微软雅黑" w:eastAsia="微软雅黑" w:hAnsi="微软雅黑" w:cs="Tahoma"/>
-          <w:color w:val="0000FF"/>
-          <w:kern w:val="0"/>
-          <w:sz w:val="27"/>
-          <w:szCs w:val="27"/>
-        </w:rPr>
-        <w:t xml:space="preserve"> checkout -b [</w:t>
-      </w:r>
-      <w:proofErr w:type="spellStart"/>
-      <w:r>
-        <w:rPr>
-          <w:rFonts w:ascii="微软雅黑" w:eastAsia="微软雅黑" w:hAnsi="微软雅黑" w:cs="Tahoma"/>
-          <w:color w:val="0000FF"/>
-          <w:kern w:val="0"/>
-          <w:sz w:val="27"/>
-          <w:szCs w:val="27"/>
-        </w:rPr>
-        <w:t>branch_name</w:t>
-      </w:r>
-      <w:proofErr w:type="spellEnd"/>
-      <w:r>
-        <w:rPr>
-          <w:rFonts w:ascii="微软雅黑" w:eastAsia="微软雅黑" w:hAnsi="微软雅黑" w:cs="Tahoma"/>
-          <w:color w:val="0000FF"/>
-          <w:kern w:val="0"/>
-          <w:sz w:val="27"/>
-          <w:szCs w:val="27"/>
-        </w:rPr>
-        <w:t>]</w:t>
+        <w:t>git checkout -b [branch_name]</w:t>
       </w:r>
       <w:r>
         <w:rPr>
@@ -1349,7 +932,7 @@
                     </pic:cNvPicPr>
                   </pic:nvPicPr>
                   <pic:blipFill>
-                    <a:blip r:embed="rId9"/>
+                    <a:blip r:embed="rId11"/>
                     <a:srcRect/>
                     <a:stretch>
                       <a:fillRect/>
@@ -1392,8 +975,722 @@
     </w:p>
     <w:p>
       <w:pPr>
-        <w:rPr>
-          <w:rFonts w:ascii="微软雅黑" w:eastAsia="微软雅黑" w:hAnsi="微软雅黑" w:hint="eastAsia"/>
+        <w:pStyle w:val="1"/>
+        <w:numPr>
+          <w:ilvl w:val="0"/>
+          <w:numId w:val="1"/>
+        </w:numPr>
+        <w:rPr>
+          <w:kern w:val="0"/>
+        </w:rPr>
+      </w:pPr>
+      <w:r>
+        <w:rPr>
+          <w:kern w:val="0"/>
+        </w:rPr>
+        <w:t>在新分支修改文件并提交</w:t>
+      </w:r>
+      <w:r>
+        <w:rPr>
+          <w:kern w:val="0"/>
+        </w:rPr>
+        <w:t>(</w:t>
+      </w:r>
+      <w:r>
+        <w:rPr>
+          <w:kern w:val="0"/>
+        </w:rPr>
+        <w:t>本地</w:t>
+      </w:r>
+      <w:r>
+        <w:rPr>
+          <w:kern w:val="0"/>
+        </w:rPr>
+        <w:t>)</w:t>
+      </w:r>
+    </w:p>
+    <w:p>
+      <w:pPr>
+        <w:widowControl/>
+        <w:jc w:val="left"/>
+        <w:rPr>
+          <w:rFonts w:ascii="Tahoma" w:eastAsia="宋体" w:hAnsi="Tahoma" w:cs="Tahoma"/>
+          <w:color w:val="000000"/>
+          <w:kern w:val="0"/>
+          <w:sz w:val="27"/>
+          <w:szCs w:val="27"/>
+        </w:rPr>
+      </w:pPr>
+      <w:r>
+        <w:rPr>
+          <w:rFonts w:ascii="Tahoma" w:eastAsia="宋体" w:hAnsi="Tahoma" w:cs="Tahoma"/>
+          <w:color w:val="000000"/>
+          <w:kern w:val="0"/>
+          <w:sz w:val="27"/>
+          <w:szCs w:val="27"/>
+        </w:rPr>
+        <w:t>用</w:t>
+      </w:r>
+      <w:r>
+        <w:rPr>
+          <w:rFonts w:ascii="Tahoma" w:eastAsia="宋体" w:hAnsi="Tahoma" w:cs="Tahoma"/>
+          <w:color w:val="0000FF"/>
+          <w:kern w:val="0"/>
+          <w:sz w:val="27"/>
+          <w:szCs w:val="27"/>
+        </w:rPr>
+        <w:t>git status</w:t>
+      </w:r>
+      <w:r>
+        <w:rPr>
+          <w:rFonts w:ascii="Tahoma" w:eastAsia="宋体" w:hAnsi="Tahoma" w:cs="Tahoma"/>
+          <w:color w:val="000000"/>
+          <w:kern w:val="0"/>
+          <w:sz w:val="27"/>
+          <w:szCs w:val="27"/>
+        </w:rPr>
+        <w:t>查询修改过的文件</w:t>
+      </w:r>
+      <w:r>
+        <w:rPr>
+          <w:rFonts w:ascii="Tahoma" w:eastAsia="宋体" w:hAnsi="Tahoma" w:cs="Tahoma"/>
+          <w:color w:val="000000"/>
+          <w:kern w:val="0"/>
+          <w:sz w:val="27"/>
+          <w:szCs w:val="27"/>
+        </w:rPr>
+        <w:t xml:space="preserve">, </w:t>
+      </w:r>
+      <w:r>
+        <w:rPr>
+          <w:rFonts w:ascii="Tahoma" w:eastAsia="宋体" w:hAnsi="Tahoma" w:cs="Tahoma"/>
+          <w:color w:val="000000"/>
+          <w:kern w:val="0"/>
+          <w:sz w:val="27"/>
+          <w:szCs w:val="27"/>
+        </w:rPr>
+        <w:t>然后用</w:t>
+      </w:r>
+      <w:r>
+        <w:rPr>
+          <w:rFonts w:ascii="Tahoma" w:eastAsia="宋体" w:hAnsi="Tahoma" w:cs="Tahoma"/>
+          <w:color w:val="000000"/>
+          <w:kern w:val="0"/>
+          <w:sz w:val="27"/>
+          <w:szCs w:val="27"/>
+        </w:rPr>
+        <w:t>git add</w:t>
+      </w:r>
+      <w:r>
+        <w:rPr>
+          <w:rFonts w:ascii="Tahoma" w:eastAsia="宋体" w:hAnsi="Tahoma" w:cs="Tahoma"/>
+          <w:color w:val="000000"/>
+          <w:kern w:val="0"/>
+          <w:sz w:val="27"/>
+          <w:szCs w:val="27"/>
+        </w:rPr>
+        <w:t>和</w:t>
+      </w:r>
+      <w:r>
+        <w:rPr>
+          <w:rFonts w:ascii="Tahoma" w:eastAsia="宋体" w:hAnsi="Tahoma" w:cs="Tahoma"/>
+          <w:color w:val="000000"/>
+          <w:kern w:val="0"/>
+          <w:sz w:val="27"/>
+          <w:szCs w:val="27"/>
+        </w:rPr>
+        <w:t>git commit</w:t>
+      </w:r>
+      <w:r>
+        <w:rPr>
+          <w:rFonts w:ascii="Tahoma" w:eastAsia="宋体" w:hAnsi="Tahoma" w:cs="Tahoma"/>
+          <w:color w:val="000000"/>
+          <w:kern w:val="0"/>
+          <w:sz w:val="27"/>
+          <w:szCs w:val="27"/>
+        </w:rPr>
+        <w:t>提交</w:t>
+      </w:r>
+      <w:r>
+        <w:rPr>
+          <w:rFonts w:ascii="Tahoma" w:eastAsia="宋体" w:hAnsi="Tahoma" w:cs="Tahoma"/>
+          <w:color w:val="000000"/>
+          <w:kern w:val="0"/>
+          <w:sz w:val="27"/>
+          <w:szCs w:val="27"/>
+        </w:rPr>
+        <w:t>.</w:t>
+      </w:r>
+    </w:p>
+    <w:p>
+      <w:pPr>
+        <w:widowControl/>
+        <w:jc w:val="left"/>
+        <w:rPr>
+          <w:rFonts w:ascii="Tahoma" w:eastAsia="宋体" w:hAnsi="Tahoma" w:cs="Tahoma"/>
+          <w:color w:val="000000"/>
+          <w:kern w:val="0"/>
+          <w:sz w:val="27"/>
+          <w:szCs w:val="27"/>
+        </w:rPr>
+      </w:pPr>
+      <w:r>
+        <w:rPr>
+          <w:rFonts w:ascii="Tahoma" w:eastAsia="宋体" w:hAnsi="Tahoma" w:cs="Tahoma"/>
+          <w:noProof/>
+          <w:color w:val="000000"/>
+          <w:kern w:val="0"/>
+          <w:sz w:val="27"/>
+          <w:szCs w:val="27"/>
+        </w:rPr>
+        <w:drawing>
+          <wp:inline distT="0" distB="0" distL="0" distR="0">
+            <wp:extent cx="5274310" cy="2244039"/>
+            <wp:effectExtent l="19050" t="0" r="2540" b="0"/>
+            <wp:docPr id="28" name="图片 28" descr="C:\Users\leon\AppData\Local\Temp\Image.png"/>
+            <wp:cNvGraphicFramePr>
+              <a:graphicFrameLocks xmlns:a="http://schemas.openxmlformats.org/drawingml/2006/main" noChangeAspect="1"/>
+            </wp:cNvGraphicFramePr>
+            <a:graphic xmlns:a="http://schemas.openxmlformats.org/drawingml/2006/main">
+              <a:graphicData uri="http://schemas.openxmlformats.org/drawingml/2006/picture">
+                <pic:pic xmlns:pic="http://schemas.openxmlformats.org/drawingml/2006/picture">
+                  <pic:nvPicPr>
+                    <pic:cNvPr id="0" name="Picture 28" descr="C:\Users\leon\AppData\Local\Temp\Image.png"/>
+                    <pic:cNvPicPr>
+                      <a:picLocks noChangeAspect="1" noChangeArrowheads="1"/>
+                    </pic:cNvPicPr>
+                  </pic:nvPicPr>
+                  <pic:blipFill>
+                    <a:blip r:embed="rId12"/>
+                    <a:srcRect/>
+                    <a:stretch>
+                      <a:fillRect/>
+                    </a:stretch>
+                  </pic:blipFill>
+                  <pic:spPr bwMode="auto">
+                    <a:xfrm>
+                      <a:off x="0" y="0"/>
+                      <a:ext cx="5274310" cy="2244039"/>
+                    </a:xfrm>
+                    <a:prstGeom prst="rect">
+                      <a:avLst/>
+                    </a:prstGeom>
+                    <a:noFill/>
+                    <a:ln w="9525">
+                      <a:noFill/>
+                      <a:miter lim="800000"/>
+                      <a:headEnd/>
+                      <a:tailEnd/>
+                    </a:ln>
+                  </pic:spPr>
+                </pic:pic>
+              </a:graphicData>
+            </a:graphic>
+          </wp:inline>
+        </w:drawing>
+      </w:r>
+    </w:p>
+    <w:p>
+      <w:pPr>
+        <w:widowControl/>
+        <w:jc w:val="left"/>
+        <w:rPr>
+          <w:rFonts w:ascii="Tahoma" w:eastAsia="宋体" w:hAnsi="Tahoma" w:cs="Tahoma"/>
+          <w:color w:val="000000"/>
+          <w:kern w:val="0"/>
+          <w:sz w:val="27"/>
+          <w:szCs w:val="27"/>
+        </w:rPr>
+      </w:pPr>
+    </w:p>
+    <w:p>
+      <w:pPr>
+        <w:widowControl/>
+        <w:jc w:val="left"/>
+        <w:rPr>
+          <w:rFonts w:ascii="Tahoma" w:eastAsia="宋体" w:hAnsi="Tahoma" w:cs="Tahoma"/>
+          <w:color w:val="000000"/>
+          <w:kern w:val="0"/>
+          <w:sz w:val="27"/>
+          <w:szCs w:val="27"/>
+        </w:rPr>
+      </w:pPr>
+      <w:r>
+        <w:rPr>
+          <w:rFonts w:ascii="Tahoma" w:eastAsia="宋体" w:hAnsi="Tahoma" w:cs="Tahoma"/>
+          <w:b/>
+          <w:bCs/>
+          <w:color w:val="000000"/>
+          <w:kern w:val="0"/>
+          <w:sz w:val="27"/>
+          <w:szCs w:val="27"/>
+        </w:rPr>
+        <w:t>注意</w:t>
+      </w:r>
+      <w:r>
+        <w:rPr>
+          <w:rFonts w:ascii="Tahoma" w:eastAsia="宋体" w:hAnsi="Tahoma" w:cs="Tahoma"/>
+          <w:b/>
+          <w:bCs/>
+          <w:color w:val="000000"/>
+          <w:kern w:val="0"/>
+          <w:sz w:val="27"/>
+          <w:szCs w:val="27"/>
+        </w:rPr>
+        <w:t xml:space="preserve">: </w:t>
+      </w:r>
+      <w:r>
+        <w:rPr>
+          <w:rFonts w:ascii="Tahoma" w:eastAsia="宋体" w:hAnsi="Tahoma" w:cs="Tahoma"/>
+          <w:b/>
+          <w:bCs/>
+          <w:color w:val="000000"/>
+          <w:kern w:val="0"/>
+          <w:sz w:val="27"/>
+          <w:szCs w:val="27"/>
+        </w:rPr>
+        <w:t>在合并分支前也可以先推送分支到远程</w:t>
+      </w:r>
+      <w:r>
+        <w:rPr>
+          <w:rFonts w:ascii="Tahoma" w:eastAsia="宋体" w:hAnsi="Tahoma" w:cs="Tahoma"/>
+          <w:b/>
+          <w:bCs/>
+          <w:color w:val="000000"/>
+          <w:kern w:val="0"/>
+          <w:sz w:val="27"/>
+          <w:szCs w:val="27"/>
+        </w:rPr>
+        <w:t xml:space="preserve">, </w:t>
+      </w:r>
+      <w:r>
+        <w:rPr>
+          <w:rFonts w:ascii="Tahoma" w:eastAsia="宋体" w:hAnsi="Tahoma" w:cs="Tahoma"/>
+          <w:b/>
+          <w:bCs/>
+          <w:color w:val="000000"/>
+          <w:kern w:val="0"/>
+          <w:sz w:val="27"/>
+          <w:szCs w:val="27"/>
+        </w:rPr>
+        <w:t>这样在远程仓库就会创建新分支供其他人下载</w:t>
+      </w:r>
+    </w:p>
+    <w:p>
+      <w:pPr>
+        <w:widowControl/>
+        <w:jc w:val="left"/>
+        <w:rPr>
+          <w:rFonts w:ascii="Tahoma" w:eastAsia="宋体" w:hAnsi="Tahoma" w:cs="Tahoma"/>
+          <w:color w:val="000000"/>
+          <w:kern w:val="0"/>
+          <w:sz w:val="27"/>
+          <w:szCs w:val="27"/>
+        </w:rPr>
+      </w:pPr>
+    </w:p>
+    <w:p>
+      <w:pPr>
+        <w:widowControl/>
+        <w:jc w:val="left"/>
+        <w:rPr>
+          <w:rFonts w:ascii="Tahoma" w:eastAsia="宋体" w:hAnsi="Tahoma" w:cs="Tahoma"/>
+          <w:color w:val="000000"/>
+          <w:kern w:val="0"/>
+          <w:sz w:val="27"/>
+          <w:szCs w:val="27"/>
+        </w:rPr>
+      </w:pPr>
+    </w:p>
+    <w:p>
+      <w:pPr>
+        <w:pStyle w:val="1"/>
+        <w:numPr>
+          <w:ilvl w:val="0"/>
+          <w:numId w:val="1"/>
+        </w:numPr>
+        <w:rPr>
+          <w:kern w:val="0"/>
+        </w:rPr>
+      </w:pPr>
+      <w:r>
+        <w:rPr>
+          <w:kern w:val="0"/>
+        </w:rPr>
+        <w:t>合并分支</w:t>
+      </w:r>
+      <w:r>
+        <w:rPr>
+          <w:kern w:val="0"/>
+        </w:rPr>
+        <w:t>(</w:t>
+      </w:r>
+      <w:r>
+        <w:rPr>
+          <w:kern w:val="0"/>
+        </w:rPr>
+        <w:t>本地</w:t>
+      </w:r>
+      <w:r>
+        <w:rPr>
+          <w:kern w:val="0"/>
+        </w:rPr>
+        <w:t>)</w:t>
+      </w:r>
+    </w:p>
+    <w:p>
+      <w:pPr>
+        <w:widowControl/>
+        <w:jc w:val="left"/>
+        <w:rPr>
+          <w:rFonts w:ascii="Tahoma" w:eastAsia="宋体" w:hAnsi="Tahoma" w:cs="Tahoma"/>
+          <w:color w:val="000000"/>
+          <w:kern w:val="0"/>
+          <w:sz w:val="27"/>
+          <w:szCs w:val="27"/>
+        </w:rPr>
+      </w:pPr>
+      <w:r>
+        <w:rPr>
+          <w:rFonts w:ascii="Tahoma" w:eastAsia="宋体" w:hAnsi="Tahoma" w:cs="Tahoma"/>
+          <w:color w:val="000000"/>
+          <w:kern w:val="0"/>
+          <w:sz w:val="27"/>
+          <w:szCs w:val="27"/>
+        </w:rPr>
+        <w:t>用</w:t>
+      </w:r>
+      <w:r>
+        <w:rPr>
+          <w:rFonts w:ascii="Tahoma" w:eastAsia="宋体" w:hAnsi="Tahoma" w:cs="Tahoma"/>
+          <w:color w:val="0000FF"/>
+          <w:kern w:val="0"/>
+          <w:sz w:val="27"/>
+          <w:szCs w:val="27"/>
+        </w:rPr>
+        <w:t>git checkout master</w:t>
+      </w:r>
+      <w:r>
+        <w:rPr>
+          <w:rFonts w:ascii="Tahoma" w:eastAsia="宋体" w:hAnsi="Tahoma" w:cs="Tahoma"/>
+          <w:color w:val="000000"/>
+          <w:kern w:val="0"/>
+          <w:sz w:val="27"/>
+          <w:szCs w:val="27"/>
+        </w:rPr>
+        <w:t>回到主线</w:t>
+      </w:r>
+      <w:r>
+        <w:rPr>
+          <w:rFonts w:ascii="Tahoma" w:eastAsia="宋体" w:hAnsi="Tahoma" w:cs="Tahoma"/>
+          <w:color w:val="000000"/>
+          <w:kern w:val="0"/>
+          <w:sz w:val="27"/>
+          <w:szCs w:val="27"/>
+        </w:rPr>
+        <w:t xml:space="preserve">, </w:t>
+      </w:r>
+      <w:r>
+        <w:rPr>
+          <w:rFonts w:ascii="Tahoma" w:eastAsia="宋体" w:hAnsi="Tahoma" w:cs="Tahoma"/>
+          <w:color w:val="000000"/>
+          <w:kern w:val="0"/>
+          <w:sz w:val="27"/>
+          <w:szCs w:val="27"/>
+        </w:rPr>
+        <w:t>注意回到主线前要关闭已修改的文件</w:t>
+      </w:r>
+      <w:r>
+        <w:rPr>
+          <w:rFonts w:ascii="Tahoma" w:eastAsia="宋体" w:hAnsi="Tahoma" w:cs="Tahoma"/>
+          <w:color w:val="000000"/>
+          <w:kern w:val="0"/>
+          <w:sz w:val="27"/>
+          <w:szCs w:val="27"/>
+        </w:rPr>
+        <w:t xml:space="preserve">, </w:t>
+      </w:r>
+      <w:r>
+        <w:rPr>
+          <w:rFonts w:ascii="Tahoma" w:eastAsia="宋体" w:hAnsi="Tahoma" w:cs="Tahoma"/>
+          <w:color w:val="000000"/>
+          <w:kern w:val="0"/>
+          <w:sz w:val="27"/>
+          <w:szCs w:val="27"/>
+        </w:rPr>
+        <w:t>否则会提示重试</w:t>
+      </w:r>
+      <w:r>
+        <w:rPr>
+          <w:rFonts w:ascii="Tahoma" w:eastAsia="宋体" w:hAnsi="Tahoma" w:cs="Tahoma"/>
+          <w:color w:val="000000"/>
+          <w:kern w:val="0"/>
+          <w:sz w:val="27"/>
+          <w:szCs w:val="27"/>
+        </w:rPr>
+        <w:t>.</w:t>
+      </w:r>
+    </w:p>
+    <w:p>
+      <w:pPr>
+        <w:widowControl/>
+        <w:jc w:val="left"/>
+        <w:rPr>
+          <w:rFonts w:ascii="Tahoma" w:eastAsia="宋体" w:hAnsi="Tahoma" w:cs="Tahoma"/>
+          <w:color w:val="000000"/>
+          <w:kern w:val="0"/>
+          <w:sz w:val="27"/>
+          <w:szCs w:val="27"/>
+        </w:rPr>
+      </w:pPr>
+      <w:r>
+        <w:rPr>
+          <w:rFonts w:ascii="Tahoma" w:eastAsia="宋体" w:hAnsi="Tahoma" w:cs="Tahoma"/>
+          <w:color w:val="000000"/>
+          <w:kern w:val="0"/>
+          <w:sz w:val="27"/>
+          <w:szCs w:val="27"/>
+        </w:rPr>
+        <w:t>在</w:t>
+      </w:r>
+      <w:r>
+        <w:rPr>
+          <w:rFonts w:ascii="Tahoma" w:eastAsia="宋体" w:hAnsi="Tahoma" w:cs="Tahoma"/>
+          <w:color w:val="000000"/>
+          <w:kern w:val="0"/>
+          <w:sz w:val="27"/>
+          <w:szCs w:val="27"/>
+        </w:rPr>
+        <w:t>master</w:t>
+      </w:r>
+      <w:r>
+        <w:rPr>
+          <w:rFonts w:ascii="Tahoma" w:eastAsia="宋体" w:hAnsi="Tahoma" w:cs="Tahoma"/>
+          <w:color w:val="000000"/>
+          <w:kern w:val="0"/>
+          <w:sz w:val="27"/>
+          <w:szCs w:val="27"/>
+        </w:rPr>
+        <w:t>主线用</w:t>
+      </w:r>
+      <w:r>
+        <w:rPr>
+          <w:rFonts w:ascii="Tahoma" w:eastAsia="宋体" w:hAnsi="Tahoma" w:cs="Tahoma"/>
+          <w:color w:val="0000FF"/>
+          <w:kern w:val="0"/>
+          <w:sz w:val="27"/>
+          <w:szCs w:val="27"/>
+        </w:rPr>
+        <w:t>git merge doc_update</w:t>
+      </w:r>
+      <w:r>
+        <w:rPr>
+          <w:rFonts w:ascii="Tahoma" w:eastAsia="宋体" w:hAnsi="Tahoma" w:cs="Tahoma"/>
+          <w:color w:val="000000"/>
+          <w:kern w:val="0"/>
+          <w:sz w:val="27"/>
+          <w:szCs w:val="27"/>
+        </w:rPr>
+        <w:t>合并分支</w:t>
+      </w:r>
+      <w:r>
+        <w:rPr>
+          <w:rFonts w:ascii="Tahoma" w:eastAsia="宋体" w:hAnsi="Tahoma" w:cs="Tahoma"/>
+          <w:color w:val="000000"/>
+          <w:kern w:val="0"/>
+          <w:sz w:val="27"/>
+          <w:szCs w:val="27"/>
+        </w:rPr>
+        <w:t>.</w:t>
+      </w:r>
+    </w:p>
+    <w:p>
+      <w:pPr>
+        <w:widowControl/>
+        <w:jc w:val="left"/>
+        <w:rPr>
+          <w:rFonts w:ascii="Tahoma" w:eastAsia="宋体" w:hAnsi="Tahoma" w:cs="Tahoma"/>
+          <w:color w:val="000000"/>
+          <w:kern w:val="0"/>
+          <w:sz w:val="27"/>
+          <w:szCs w:val="27"/>
+        </w:rPr>
+      </w:pPr>
+      <w:r>
+        <w:rPr>
+          <w:rFonts w:ascii="Tahoma" w:eastAsia="宋体" w:hAnsi="Tahoma" w:cs="Tahoma"/>
+          <w:noProof/>
+          <w:color w:val="000000"/>
+          <w:kern w:val="0"/>
+          <w:sz w:val="27"/>
+          <w:szCs w:val="27"/>
+        </w:rPr>
+        <w:drawing>
+          <wp:inline distT="0" distB="0" distL="0" distR="0">
+            <wp:extent cx="5274310" cy="1076057"/>
+            <wp:effectExtent l="19050" t="0" r="2540" b="0"/>
+            <wp:docPr id="29" name="图片 29" descr="C:\Users\leon\AppData\Local\Temp\Image.png"/>
+            <wp:cNvGraphicFramePr>
+              <a:graphicFrameLocks xmlns:a="http://schemas.openxmlformats.org/drawingml/2006/main" noChangeAspect="1"/>
+            </wp:cNvGraphicFramePr>
+            <a:graphic xmlns:a="http://schemas.openxmlformats.org/drawingml/2006/main">
+              <a:graphicData uri="http://schemas.openxmlformats.org/drawingml/2006/picture">
+                <pic:pic xmlns:pic="http://schemas.openxmlformats.org/drawingml/2006/picture">
+                  <pic:nvPicPr>
+                    <pic:cNvPr id="0" name="Picture 29" descr="C:\Users\leon\AppData\Local\Temp\Image.png"/>
+                    <pic:cNvPicPr>
+                      <a:picLocks noChangeAspect="1" noChangeArrowheads="1"/>
+                    </pic:cNvPicPr>
+                  </pic:nvPicPr>
+                  <pic:blipFill>
+                    <a:blip r:embed="rId13"/>
+                    <a:srcRect/>
+                    <a:stretch>
+                      <a:fillRect/>
+                    </a:stretch>
+                  </pic:blipFill>
+                  <pic:spPr bwMode="auto">
+                    <a:xfrm>
+                      <a:off x="0" y="0"/>
+                      <a:ext cx="5274310" cy="1076057"/>
+                    </a:xfrm>
+                    <a:prstGeom prst="rect">
+                      <a:avLst/>
+                    </a:prstGeom>
+                    <a:noFill/>
+                    <a:ln w="9525">
+                      <a:noFill/>
+                      <a:miter lim="800000"/>
+                      <a:headEnd/>
+                      <a:tailEnd/>
+                    </a:ln>
+                  </pic:spPr>
+                </pic:pic>
+              </a:graphicData>
+            </a:graphic>
+          </wp:inline>
+        </w:drawing>
+      </w:r>
+    </w:p>
+    <w:p>
+      <w:pPr>
+        <w:widowControl/>
+        <w:jc w:val="left"/>
+        <w:rPr>
+          <w:rFonts w:ascii="Tahoma" w:eastAsia="宋体" w:hAnsi="Tahoma" w:cs="Tahoma"/>
+          <w:color w:val="000000"/>
+          <w:kern w:val="0"/>
+          <w:sz w:val="27"/>
+          <w:szCs w:val="27"/>
+        </w:rPr>
+      </w:pPr>
+      <w:r>
+        <w:rPr>
+          <w:rFonts w:ascii="Tahoma" w:eastAsia="宋体" w:hAnsi="Tahoma" w:cs="Tahoma"/>
+          <w:color w:val="000000"/>
+          <w:kern w:val="0"/>
+          <w:sz w:val="27"/>
+          <w:szCs w:val="27"/>
+        </w:rPr>
+        <w:br/>
+      </w:r>
+      <w:r>
+        <w:rPr>
+          <w:rFonts w:ascii="Tahoma" w:eastAsia="宋体" w:hAnsi="Tahoma" w:cs="Tahoma"/>
+          <w:b/>
+          <w:bCs/>
+          <w:color w:val="000000"/>
+          <w:kern w:val="0"/>
+          <w:sz w:val="27"/>
+          <w:szCs w:val="27"/>
+        </w:rPr>
+        <w:t>推送合并后的分支到远程</w:t>
+      </w:r>
+    </w:p>
+    <w:p>
+      <w:pPr>
+        <w:widowControl/>
+        <w:jc w:val="left"/>
+        <w:rPr>
+          <w:rFonts w:ascii="Tahoma" w:eastAsia="宋体" w:hAnsi="Tahoma" w:cs="Tahoma"/>
+          <w:color w:val="000000"/>
+          <w:kern w:val="0"/>
+          <w:sz w:val="27"/>
+          <w:szCs w:val="27"/>
+        </w:rPr>
+      </w:pPr>
+      <w:r>
+        <w:rPr>
+          <w:rFonts w:ascii="Tahoma" w:eastAsia="宋体" w:hAnsi="Tahoma" w:cs="Tahoma"/>
+          <w:noProof/>
+          <w:color w:val="000000"/>
+          <w:kern w:val="0"/>
+          <w:sz w:val="27"/>
+          <w:szCs w:val="27"/>
+        </w:rPr>
+        <w:drawing>
+          <wp:inline distT="0" distB="0" distL="0" distR="0">
+            <wp:extent cx="5274310" cy="784131"/>
+            <wp:effectExtent l="19050" t="0" r="2540" b="0"/>
+            <wp:docPr id="30" name="图片 30" descr="C:\Users\leon\AppData\Local\Temp\Image.png"/>
+            <wp:cNvGraphicFramePr>
+              <a:graphicFrameLocks xmlns:a="http://schemas.openxmlformats.org/drawingml/2006/main" noChangeAspect="1"/>
+            </wp:cNvGraphicFramePr>
+            <a:graphic xmlns:a="http://schemas.openxmlformats.org/drawingml/2006/main">
+              <a:graphicData uri="http://schemas.openxmlformats.org/drawingml/2006/picture">
+                <pic:pic xmlns:pic="http://schemas.openxmlformats.org/drawingml/2006/picture">
+                  <pic:nvPicPr>
+                    <pic:cNvPr id="0" name="Picture 30" descr="C:\Users\leon\AppData\Local\Temp\Image.png"/>
+                    <pic:cNvPicPr>
+                      <a:picLocks noChangeAspect="1" noChangeArrowheads="1"/>
+                    </pic:cNvPicPr>
+                  </pic:nvPicPr>
+                  <pic:blipFill>
+                    <a:blip r:embed="rId14"/>
+                    <a:srcRect/>
+                    <a:stretch>
+                      <a:fillRect/>
+                    </a:stretch>
+                  </pic:blipFill>
+                  <pic:spPr bwMode="auto">
+                    <a:xfrm>
+                      <a:off x="0" y="0"/>
+                      <a:ext cx="5274310" cy="784131"/>
+                    </a:xfrm>
+                    <a:prstGeom prst="rect">
+                      <a:avLst/>
+                    </a:prstGeom>
+                    <a:noFill/>
+                    <a:ln w="9525">
+                      <a:noFill/>
+                      <a:miter lim="800000"/>
+                      <a:headEnd/>
+                      <a:tailEnd/>
+                    </a:ln>
+                  </pic:spPr>
+                </pic:pic>
+              </a:graphicData>
+            </a:graphic>
+          </wp:inline>
+        </w:drawing>
+      </w:r>
+    </w:p>
+    <w:p>
+      <w:pPr>
+        <w:widowControl/>
+        <w:jc w:val="left"/>
+        <w:rPr>
+          <w:rFonts w:ascii="宋体" w:eastAsia="宋体" w:hAnsi="宋体" w:cs="宋体"/>
+          <w:kern w:val="0"/>
+          <w:sz w:val="24"/>
+          <w:szCs w:val="24"/>
+        </w:rPr>
+      </w:pPr>
+    </w:p>
+    <w:p>
+      <w:pPr>
+        <w:rPr>
+          <w:rFonts w:ascii="微软雅黑" w:eastAsia="微软雅黑" w:hAnsi="微软雅黑"/>
         </w:rPr>
       </w:pPr>
     </w:p>
@@ -1412,6 +1709,44 @@
     </w:sectPr>
   </w:body>
 </w:document>
+</file>
+
+<file path=word/endnotes.xml><?xml version="1.0" encoding="utf-8"?>
+<w:endnotes xmlns:ve="http://schemas.openxmlformats.org/markup-compatibility/2006" xmlns:o="urn:schemas-microsoft-com:office:office" xmlns:r="http://schemas.openxmlformats.org/officeDocument/2006/relationships" xmlns:m="http://schemas.openxmlformats.org/officeDocument/2006/math" xmlns:v="urn:schemas-microsoft-com:vml" xmlns:wp="http://schemas.openxmlformats.org/drawingml/2006/wordprocessingDrawing" xmlns:w10="urn:schemas-microsoft-com:office:word" xmlns:w="http://schemas.openxmlformats.org/wordprocessingml/2006/main" xmlns:wne="http://schemas.microsoft.com/office/word/2006/wordml">
+  <w:endnote w:type="separator" w:id="0">
+    <w:p>
+      <w:r>
+        <w:separator/>
+      </w:r>
+    </w:p>
+  </w:endnote>
+  <w:endnote w:type="continuationSeparator" w:id="1">
+    <w:p>
+      <w:r>
+        <w:continuationSeparator/>
+      </w:r>
+    </w:p>
+  </w:endnote>
+</w:endnotes>
+</file>
+
+<file path=word/footnotes.xml><?xml version="1.0" encoding="utf-8"?>
+<w:footnotes xmlns:ve="http://schemas.openxmlformats.org/markup-compatibility/2006" xmlns:o="urn:schemas-microsoft-com:office:office" xmlns:r="http://schemas.openxmlformats.org/officeDocument/2006/relationships" xmlns:m="http://schemas.openxmlformats.org/officeDocument/2006/math" xmlns:v="urn:schemas-microsoft-com:vml" xmlns:wp="http://schemas.openxmlformats.org/drawingml/2006/wordprocessingDrawing" xmlns:w10="urn:schemas-microsoft-com:office:word" xmlns:w="http://schemas.openxmlformats.org/wordprocessingml/2006/main" xmlns:wne="http://schemas.microsoft.com/office/word/2006/wordml">
+  <w:footnote w:type="separator" w:id="0">
+    <w:p>
+      <w:r>
+        <w:separator/>
+      </w:r>
+    </w:p>
+  </w:footnote>
+  <w:footnote w:type="continuationSeparator" w:id="1">
+    <w:p>
+      <w:r>
+        <w:continuationSeparator/>
+      </w:r>
+    </w:p>
+  </w:footnote>
+</w:footnotes>
 </file>
 
 <file path=word/numbering.xml><?xml version="1.0" encoding="utf-8"?>
@@ -1698,6 +2033,7 @@
   <w:style w:type="character" w:default="1" w:styleId="a0">
     <w:name w:val="Default Paragraph Font"/>
     <w:uiPriority w:val="1"/>
+    <w:semiHidden/>
     <w:unhideWhenUsed/>
   </w:style>
   <w:style w:type="table" w:default="1" w:styleId="a1">
@@ -1798,6 +2134,75 @@
       <w:kern w:val="44"/>
       <w:sz w:val="44"/>
       <w:szCs w:val="44"/>
+    </w:rPr>
+  </w:style>
+  <w:style w:type="paragraph" w:styleId="a6">
+    <w:name w:val="header"/>
+    <w:basedOn w:val="a"/>
+    <w:link w:val="Char1"/>
+    <w:uiPriority w:val="99"/>
+    <w:semiHidden/>
+    <w:unhideWhenUsed/>
+    <w:rsid w:val="00282F04"/>
+    <w:pPr>
+      <w:pBdr>
+        <w:bottom w:val="single" w:sz="6" w:space="1" w:color="auto"/>
+      </w:pBdr>
+      <w:tabs>
+        <w:tab w:val="center" w:pos="4153"/>
+        <w:tab w:val="right" w:pos="8306"/>
+      </w:tabs>
+      <w:snapToGrid w:val="0"/>
+      <w:jc w:val="center"/>
+    </w:pPr>
+    <w:rPr>
+      <w:sz w:val="18"/>
+      <w:szCs w:val="18"/>
+    </w:rPr>
+  </w:style>
+  <w:style w:type="character" w:customStyle="1" w:styleId="Char1">
+    <w:name w:val="页眉 Char"/>
+    <w:basedOn w:val="a0"/>
+    <w:link w:val="a6"/>
+    <w:uiPriority w:val="99"/>
+    <w:semiHidden/>
+    <w:rsid w:val="00282F04"/>
+    <w:rPr>
+      <w:sz w:val="18"/>
+      <w:szCs w:val="18"/>
+    </w:rPr>
+  </w:style>
+  <w:style w:type="paragraph" w:styleId="a7">
+    <w:name w:val="footer"/>
+    <w:basedOn w:val="a"/>
+    <w:link w:val="Char2"/>
+    <w:uiPriority w:val="99"/>
+    <w:semiHidden/>
+    <w:unhideWhenUsed/>
+    <w:rsid w:val="00282F04"/>
+    <w:pPr>
+      <w:tabs>
+        <w:tab w:val="center" w:pos="4153"/>
+        <w:tab w:val="right" w:pos="8306"/>
+      </w:tabs>
+      <w:snapToGrid w:val="0"/>
+      <w:jc w:val="left"/>
+    </w:pPr>
+    <w:rPr>
+      <w:sz w:val="18"/>
+      <w:szCs w:val="18"/>
+    </w:rPr>
+  </w:style>
+  <w:style w:type="character" w:customStyle="1" w:styleId="Char2">
+    <w:name w:val="页脚 Char"/>
+    <w:basedOn w:val="a0"/>
+    <w:link w:val="a7"/>
+    <w:uiPriority w:val="99"/>
+    <w:semiHidden/>
+    <w:rsid w:val="00282F04"/>
+    <w:rPr>
+      <w:sz w:val="18"/>
+      <w:szCs w:val="18"/>
     </w:rPr>
   </w:style>
 </w:styles>

</xml_diff>